<commit_message>
Additional changes (from home) for DevReady/demo/training code project
</commit_message>
<xml_diff>
--- a/Article on WPF MVVM.docx
+++ b/Article on WPF MVVM.docx
@@ -1,13 +1,27 @@
 
 <file path=word/document.xml><?xml version="1.0" encoding="utf-8"?>
-<w:document xmlns:wpc="http://schemas.microsoft.com/office/word/2010/wordprocessingCanvas" xmlns:mc="http://schemas.openxmlformats.org/markup-compatibility/2006" xmlns:o="urn:schemas-microsoft-com:office:office" xmlns:r="http://schemas.openxmlformats.org/officeDocument/2006/relationships" xmlns:m="http://schemas.openxmlformats.org/officeDocument/2006/math" xmlns:v="urn:schemas-microsoft-com:vml" xmlns:wp14="http://schemas.microsoft.com/office/word/2010/wordprocessingDrawing" xmlns:wp="http://schemas.openxmlformats.org/drawingml/2006/wordprocessingDrawing" xmlns:w10="urn:schemas-microsoft-com:office:word" xmlns:w="http://schemas.openxmlformats.org/wordprocessingml/2006/main" xmlns:w14="http://schemas.microsoft.com/office/word/2010/wordml" xmlns:w15="http://schemas.microsoft.com/office/word/2012/wordml" xmlns:wpg="http://schemas.microsoft.com/office/word/2010/wordprocessingGroup" xmlns:wpi="http://schemas.microsoft.com/office/word/2010/wordprocessingInk" xmlns:wne="http://schemas.microsoft.com/office/word/2006/wordml" xmlns:wps="http://schemas.microsoft.com/office/word/2010/wordprocessingShape" mc:Ignorable="w14 w15 wp14">
+<w:document xmlns:ve="http://schemas.openxmlformats.org/markup-compatibility/2006" xmlns:o="urn:schemas-microsoft-com:office:office" xmlns:r="http://schemas.openxmlformats.org/officeDocument/2006/relationships" xmlns:m="http://schemas.openxmlformats.org/officeDocument/2006/math" xmlns:v="urn:schemas-microsoft-com:vml" xmlns:wp="http://schemas.openxmlformats.org/drawingml/2006/wordprocessingDrawing" xmlns:w10="urn:schemas-microsoft-com:office:word" xmlns:w="http://schemas.openxmlformats.org/wordprocessingml/2006/main" xmlns:wne="http://schemas.microsoft.com/office/word/2006/wordml">
   <w:body>
     <w:p>
       <w:r>
-        <w:t>Article on WPF MVVM</w:t>
-      </w:r>
-    </w:p>
-    <w:p>
+        <w:t>Article</w:t>
+      </w:r>
+      <w:r>
+        <w:t>/blog/learning materials</w:t>
+      </w:r>
+      <w:r>
+        <w:t xml:space="preserve"> on WPF MVVM</w:t>
+      </w:r>
+    </w:p>
+    <w:p>
+      <w:r>
+        <w:t>Rough outline:</w:t>
+      </w:r>
+    </w:p>
+    <w:p>
+      <w:pPr>
+        <w:ind w:left="360"/>
+      </w:pPr>
       <w:r>
         <w:t>Motivation</w:t>
       </w:r>
@@ -19,6 +33,7 @@
           <w:ilvl w:val="0"/>
           <w:numId w:val="1"/>
         </w:numPr>
+        <w:ind w:left="1080"/>
       </w:pPr>
       <w:r>
         <w:t>Difficulty of finding good quality information online in 2015</w:t>
@@ -31,6 +46,7 @@
           <w:ilvl w:val="0"/>
           <w:numId w:val="1"/>
         </w:numPr>
+        <w:ind w:left="1080"/>
       </w:pPr>
       <w:r>
         <w:t>Prevalence of poor implementations AND documentation promoting it</w:t>
@@ -43,6 +59,7 @@
           <w:ilvl w:val="0"/>
           <w:numId w:val="1"/>
         </w:numPr>
+        <w:ind w:left="1080"/>
       </w:pPr>
       <w:r>
         <w:t>Sheer n</w:t>
@@ -51,13 +68,23 @@
         <w:t>umber of competing toolkits and frameworks</w:t>
       </w:r>
     </w:p>
-    <w:p/>
-    <w:p>
+    <w:p>
+      <w:pPr>
+        <w:ind w:left="360"/>
+      </w:pPr>
+    </w:p>
+    <w:p>
+      <w:pPr>
+        <w:ind w:left="360"/>
+      </w:pPr>
       <w:r>
         <w:t>MVVM – What it is, what it is not</w:t>
       </w:r>
     </w:p>
     <w:p>
+      <w:pPr>
+        <w:ind w:left="360"/>
+      </w:pPr>
       <w:r>
         <w:t xml:space="preserve">MVVM in WPF – </w:t>
       </w:r>
@@ -72,6 +99,9 @@
       </w:r>
     </w:p>
     <w:p>
+      <w:pPr>
+        <w:ind w:left="360"/>
+      </w:pPr>
       <w:r>
         <w:t>MVVM toolkits/frameworks – a comparison of implementations; pros and cons, likes and dislikes</w:t>
       </w:r>
@@ -436,6 +466,7 @@
     <w:p>
       <w:proofErr w:type="gramStart"/>
       <w:r>
+        <w:lastRenderedPageBreak/>
         <w:t>then</w:t>
       </w:r>
       <w:proofErr w:type="gramEnd"/>
@@ -525,11 +556,7 @@
         <w:t>( () =&gt; Name )</w:t>
       </w:r>
       <w:r>
-        <w:t xml:space="preserve">, but more importantly, there’s nothing stopping you </w:t>
-      </w:r>
-      <w:r>
-        <w:lastRenderedPageBreak/>
-        <w:t>passing a compile-time-checked property</w:t>
+        <w:t>, but more importantly, there’s nothing stopping you passing a compile-time-checked property</w:t>
       </w:r>
       <w:r>
         <w:t xml:space="preserve">, valid in the context of the </w:t>
@@ -696,12 +723,218 @@
       </w:r>
       <w:proofErr w:type="spellEnd"/>
       <w:r>
-        <w:t xml:space="preserve"> migrating towards the business layer.</w:t>
+        <w:t xml:space="preserve"> migrating towards the business layer</w:t>
       </w:r>
       <w:bookmarkStart w:id="0" w:name="_GoBack"/>
       <w:bookmarkEnd w:id="0"/>
+      <w:r>
+        <w:t xml:space="preserve"> – the use of an </w:t>
+      </w:r>
+      <w:proofErr w:type="spellStart"/>
+      <w:r>
+        <w:t>ObservableObject</w:t>
+      </w:r>
+      <w:proofErr w:type="spellEnd"/>
+      <w:r>
+        <w:t xml:space="preserve"> base class, used by both models and views, and implementing INPC.</w:t>
+      </w:r>
+    </w:p>
+    <w:p>
+      <w:pPr>
+        <w:pBdr>
+          <w:bottom w:val="single" w:sz="6" w:space="1" w:color="auto"/>
+        </w:pBdr>
+      </w:pPr>
+    </w:p>
+    <w:p>
+      <w:r>
+        <w:t>View First approach</w:t>
+      </w:r>
+    </w:p>
+    <w:p>
+      <w:r>
+        <w:t xml:space="preserve">In this approach, a view instantiates the correct view model. There are various ways this is achieved – </w:t>
+      </w:r>
+      <w:r>
+        <w:t xml:space="preserve">either instantiating </w:t>
+      </w:r>
+      <w:r>
+        <w:t xml:space="preserve">a </w:t>
+      </w:r>
+      <w:proofErr w:type="spellStart"/>
+      <w:r>
+        <w:t>viewmodel</w:t>
+      </w:r>
+      <w:proofErr w:type="spellEnd"/>
+      <w:r>
+        <w:t xml:space="preserve"> in the view’s XAML</w:t>
+      </w:r>
+      <w:r>
+        <w:t xml:space="preserve"> (design-time instantiation), requiring a default view model constructor</w:t>
+      </w:r>
+      <w:r>
+        <w:t xml:space="preserve">, </w:t>
+      </w:r>
+      <w:r>
+        <w:rPr>
+          <w:i/>
+        </w:rPr>
+        <w:t>or</w:t>
+      </w:r>
+      <w:r>
+        <w:t xml:space="preserve"> explicitly creating one in the view’</w:t>
+      </w:r>
+      <w:r>
+        <w:t xml:space="preserve"> constructor, after </w:t>
+      </w:r>
+      <w:proofErr w:type="spellStart"/>
+      <w:proofErr w:type="gramStart"/>
+      <w:r>
+        <w:t>InitializeComponent</w:t>
+      </w:r>
+      <w:proofErr w:type="spellEnd"/>
+      <w:r>
+        <w:t>(</w:t>
+      </w:r>
+      <w:proofErr w:type="gramEnd"/>
+      <w:r>
+        <w:t>).</w:t>
+      </w:r>
+    </w:p>
+    <w:p>
+      <w:r>
+        <w:t>In real-world applications,</w:t>
+      </w:r>
+    </w:p>
+    <w:p>
+      <w:r>
+        <w:t>V</w:t>
+      </w:r>
     </w:p>
     <w:p/>
+    <w:p>
+      <w:r>
+        <w:t>Commanding</w:t>
+      </w:r>
+    </w:p>
+    <w:p>
+      <w:r>
+        <w:t xml:space="preserve">As explained in the last part of session 2, controls like Button support WPF commanding. </w:t>
+      </w:r>
+      <w:r>
+        <w:t xml:space="preserve">Commands are defined by the </w:t>
+      </w:r>
+      <w:proofErr w:type="spellStart"/>
+      <w:r>
+        <w:t>ICommand</w:t>
+      </w:r>
+      <w:proofErr w:type="spellEnd"/>
+      <w:r>
+        <w:t xml:space="preserve"> interface; using your own commands will require implementing that interface. The problem is, if you define your own class to implement the command behaviour, you’ll typically lose the context to the view model – and thus, any properties you might need.</w:t>
+      </w:r>
+    </w:p>
+    <w:p>
+      <w:r>
+        <w:t xml:space="preserve">Several frameworks/toolkits provide a solution - </w:t>
+      </w:r>
+      <w:proofErr w:type="spellStart"/>
+      <w:r>
+        <w:t>RelayCommand</w:t>
+      </w:r>
+      <w:proofErr w:type="spellEnd"/>
+      <w:r>
+        <w:t xml:space="preserve"> aka </w:t>
+      </w:r>
+      <w:proofErr w:type="spellStart"/>
+      <w:r>
+        <w:t>DelegateCommand</w:t>
+      </w:r>
+      <w:proofErr w:type="spellEnd"/>
+      <w:r>
+        <w:t xml:space="preserve">. These generic command wrappers allow you to pass in the </w:t>
+      </w:r>
+      <w:proofErr w:type="spellStart"/>
+      <w:r>
+        <w:t>CanExecute</w:t>
+      </w:r>
+      <w:proofErr w:type="spellEnd"/>
+      <w:r>
+        <w:t xml:space="preserve"> and Execute methods, pointing to methods in the </w:t>
+      </w:r>
+      <w:proofErr w:type="spellStart"/>
+      <w:r>
+        <w:t>ViewModel</w:t>
+      </w:r>
+      <w:proofErr w:type="spellEnd"/>
+      <w:r>
+        <w:t>, which then allows the command methods (in the view model) to grab view model properties.</w:t>
+      </w:r>
+    </w:p>
+    <w:p>
+      <w:r>
+        <w:br w:type="page"/>
+      </w:r>
+    </w:p>
+    <w:p>
+      <w:r>
+        <w:lastRenderedPageBreak/>
+        <w:t>ADVANCED TOPICS (session 3)</w:t>
+      </w:r>
+    </w:p>
+    <w:p>
+      <w:pPr>
+        <w:pStyle w:val="ListParagraph"/>
+        <w:numPr>
+          <w:ilvl w:val="0"/>
+          <w:numId w:val="1"/>
+        </w:numPr>
+      </w:pPr>
+      <w:r>
+        <w:rPr>
+          <w:b/>
+        </w:rPr>
+        <w:t>MVVM “In The Box” – Requires VS2010, not ported to other platforms</w:t>
+      </w:r>
+    </w:p>
+    <w:p>
+      <w:r>
+        <w:t>Begins with worked example of commanding.</w:t>
+      </w:r>
+    </w:p>
+    <w:p>
+      <w:pPr>
+        <w:rPr>
+          <w:b/>
+        </w:rPr>
+      </w:pPr>
+    </w:p>
+    <w:p>
+      <w:pPr>
+        <w:rPr>
+          <w:b/>
+        </w:rPr>
+      </w:pPr>
+    </w:p>
+    <w:p>
+      <w:pPr>
+        <w:rPr>
+          <w:b/>
+        </w:rPr>
+      </w:pPr>
+    </w:p>
+    <w:p>
+      <w:pPr>
+        <w:rPr>
+          <w:b/>
+        </w:rPr>
+      </w:pPr>
+      <w:r>
+        <w:rPr>
+          <w:b/>
+        </w:rPr>
+        <w:t>Custom behaviours in WPF – STILL TO DO!</w:t>
+      </w:r>
+    </w:p>
     <w:p/>
     <w:p>
       <w:pPr>
@@ -719,8 +952,8 @@
 </file>
 
 <file path=word/numbering.xml><?xml version="1.0" encoding="utf-8"?>
-<w:numbering xmlns:wpc="http://schemas.microsoft.com/office/word/2010/wordprocessingCanvas" xmlns:mc="http://schemas.openxmlformats.org/markup-compatibility/2006" xmlns:o="urn:schemas-microsoft-com:office:office" xmlns:r="http://schemas.openxmlformats.org/officeDocument/2006/relationships" xmlns:m="http://schemas.openxmlformats.org/officeDocument/2006/math" xmlns:v="urn:schemas-microsoft-com:vml" xmlns:wp14="http://schemas.microsoft.com/office/word/2010/wordprocessingDrawing" xmlns:wp="http://schemas.openxmlformats.org/drawingml/2006/wordprocessingDrawing" xmlns:w10="urn:schemas-microsoft-com:office:word" xmlns:w="http://schemas.openxmlformats.org/wordprocessingml/2006/main" xmlns:w14="http://schemas.microsoft.com/office/word/2010/wordml" xmlns:w15="http://schemas.microsoft.com/office/word/2012/wordml" xmlns:wpg="http://schemas.microsoft.com/office/word/2010/wordprocessingGroup" xmlns:wpi="http://schemas.microsoft.com/office/word/2010/wordprocessingInk" xmlns:wne="http://schemas.microsoft.com/office/word/2006/wordml" xmlns:wps="http://schemas.microsoft.com/office/word/2010/wordprocessingShape" mc:Ignorable="w14 w15 wp14">
-  <w:abstractNum w:abstractNumId="0" w15:restartNumberingAfterBreak="0">
+<w:numbering xmlns:ve="http://schemas.openxmlformats.org/markup-compatibility/2006" xmlns:o="urn:schemas-microsoft-com:office:office" xmlns:r="http://schemas.openxmlformats.org/officeDocument/2006/relationships" xmlns:m="http://schemas.openxmlformats.org/officeDocument/2006/math" xmlns:v="urn:schemas-microsoft-com:vml" xmlns:wp="http://schemas.openxmlformats.org/drawingml/2006/wordprocessingDrawing" xmlns:w10="urn:schemas-microsoft-com:office:word" xmlns:w="http://schemas.openxmlformats.org/wordprocessingml/2006/main" xmlns:wne="http://schemas.microsoft.com/office/word/2006/wordml">
+  <w:abstractNum w:abstractNumId="0">
     <w:nsid w:val="1A753F74"/>
     <w:multiLevelType w:val="hybridMultilevel"/>
     <w:tmpl w:val="2E0A9BBA"/>
@@ -839,7 +1072,7 @@
 </file>
 
 <file path=word/styles.xml><?xml version="1.0" encoding="utf-8"?>
-<w:styles xmlns:mc="http://schemas.openxmlformats.org/markup-compatibility/2006" xmlns:r="http://schemas.openxmlformats.org/officeDocument/2006/relationships" xmlns:w="http://schemas.openxmlformats.org/wordprocessingml/2006/main" xmlns:w14="http://schemas.microsoft.com/office/word/2010/wordml" xmlns:w15="http://schemas.microsoft.com/office/word/2012/wordml" mc:Ignorable="w14 w15">
+<w:styles xmlns:r="http://schemas.openxmlformats.org/officeDocument/2006/relationships" xmlns:w="http://schemas.openxmlformats.org/wordprocessingml/2006/main">
   <w:docDefaults>
     <w:rPrDefault>
       <w:rPr>
@@ -855,386 +1088,154 @@
       </w:pPr>
     </w:pPrDefault>
   </w:docDefaults>
-  <w:latentStyles w:defLockedState="0" w:defUIPriority="99" w:defSemiHidden="0" w:defUnhideWhenUsed="0" w:defQFormat="0" w:count="371">
-    <w:lsdException w:name="Normal" w:uiPriority="0" w:qFormat="1"/>
-    <w:lsdException w:name="heading 1" w:uiPriority="9" w:qFormat="1"/>
-    <w:lsdException w:name="heading 2" w:semiHidden="1" w:uiPriority="9" w:unhideWhenUsed="1" w:qFormat="1"/>
-    <w:lsdException w:name="heading 3" w:semiHidden="1" w:uiPriority="9" w:unhideWhenUsed="1" w:qFormat="1"/>
-    <w:lsdException w:name="heading 4" w:semiHidden="1" w:uiPriority="9" w:unhideWhenUsed="1" w:qFormat="1"/>
-    <w:lsdException w:name="heading 5" w:semiHidden="1" w:uiPriority="9" w:unhideWhenUsed="1" w:qFormat="1"/>
-    <w:lsdException w:name="heading 6" w:semiHidden="1" w:uiPriority="9" w:unhideWhenUsed="1" w:qFormat="1"/>
-    <w:lsdException w:name="heading 7" w:semiHidden="1" w:uiPriority="9" w:unhideWhenUsed="1" w:qFormat="1"/>
-    <w:lsdException w:name="heading 8" w:semiHidden="1" w:uiPriority="9" w:unhideWhenUsed="1" w:qFormat="1"/>
-    <w:lsdException w:name="heading 9" w:semiHidden="1" w:uiPriority="9" w:unhideWhenUsed="1" w:qFormat="1"/>
-    <w:lsdException w:name="index 1" w:semiHidden="1" w:unhideWhenUsed="1"/>
-    <w:lsdException w:name="index 2" w:semiHidden="1" w:unhideWhenUsed="1"/>
-    <w:lsdException w:name="index 3" w:semiHidden="1" w:unhideWhenUsed="1"/>
-    <w:lsdException w:name="index 4" w:semiHidden="1" w:unhideWhenUsed="1"/>
-    <w:lsdException w:name="index 5" w:semiHidden="1" w:unhideWhenUsed="1"/>
-    <w:lsdException w:name="index 6" w:semiHidden="1" w:unhideWhenUsed="1"/>
-    <w:lsdException w:name="index 7" w:semiHidden="1" w:unhideWhenUsed="1"/>
-    <w:lsdException w:name="index 8" w:semiHidden="1" w:unhideWhenUsed="1"/>
-    <w:lsdException w:name="index 9" w:semiHidden="1" w:unhideWhenUsed="1"/>
-    <w:lsdException w:name="toc 1" w:semiHidden="1" w:uiPriority="39" w:unhideWhenUsed="1"/>
-    <w:lsdException w:name="toc 2" w:semiHidden="1" w:uiPriority="39" w:unhideWhenUsed="1"/>
-    <w:lsdException w:name="toc 3" w:semiHidden="1" w:uiPriority="39" w:unhideWhenUsed="1"/>
-    <w:lsdException w:name="toc 4" w:semiHidden="1" w:uiPriority="39" w:unhideWhenUsed="1"/>
-    <w:lsdException w:name="toc 5" w:semiHidden="1" w:uiPriority="39" w:unhideWhenUsed="1"/>
-    <w:lsdException w:name="toc 6" w:semiHidden="1" w:uiPriority="39" w:unhideWhenUsed="1"/>
-    <w:lsdException w:name="toc 7" w:semiHidden="1" w:uiPriority="39" w:unhideWhenUsed="1"/>
-    <w:lsdException w:name="toc 8" w:semiHidden="1" w:uiPriority="39" w:unhideWhenUsed="1"/>
-    <w:lsdException w:name="toc 9" w:semiHidden="1" w:uiPriority="39" w:unhideWhenUsed="1"/>
-    <w:lsdException w:name="Normal Indent" w:semiHidden="1" w:unhideWhenUsed="1"/>
-    <w:lsdException w:name="footnote text" w:semiHidden="1" w:unhideWhenUsed="1"/>
-    <w:lsdException w:name="annotation text" w:semiHidden="1" w:unhideWhenUsed="1"/>
-    <w:lsdException w:name="header" w:semiHidden="1" w:unhideWhenUsed="1"/>
-    <w:lsdException w:name="footer" w:semiHidden="1" w:unhideWhenUsed="1"/>
-    <w:lsdException w:name="index heading" w:semiHidden="1" w:unhideWhenUsed="1"/>
-    <w:lsdException w:name="caption" w:semiHidden="1" w:uiPriority="35" w:unhideWhenUsed="1" w:qFormat="1"/>
-    <w:lsdException w:name="table of figures" w:semiHidden="1" w:unhideWhenUsed="1"/>
-    <w:lsdException w:name="envelope address" w:semiHidden="1" w:unhideWhenUsed="1"/>
-    <w:lsdException w:name="envelope return" w:semiHidden="1" w:unhideWhenUsed="1"/>
-    <w:lsdException w:name="footnote reference" w:semiHidden="1" w:unhideWhenUsed="1"/>
-    <w:lsdException w:name="annotation reference" w:semiHidden="1" w:unhideWhenUsed="1"/>
-    <w:lsdException w:name="line number" w:semiHidden="1" w:unhideWhenUsed="1"/>
-    <w:lsdException w:name="page number" w:semiHidden="1" w:unhideWhenUsed="1"/>
-    <w:lsdException w:name="endnote reference" w:semiHidden="1" w:unhideWhenUsed="1"/>
-    <w:lsdException w:name="endnote text" w:semiHidden="1" w:unhideWhenUsed="1"/>
-    <w:lsdException w:name="table of authorities" w:semiHidden="1" w:unhideWhenUsed="1"/>
-    <w:lsdException w:name="macro" w:semiHidden="1" w:unhideWhenUsed="1"/>
-    <w:lsdException w:name="toa heading" w:semiHidden="1" w:unhideWhenUsed="1"/>
-    <w:lsdException w:name="List" w:semiHidden="1" w:unhideWhenUsed="1"/>
-    <w:lsdException w:name="List Bullet" w:semiHidden="1" w:unhideWhenUsed="1"/>
-    <w:lsdException w:name="List Number" w:semiHidden="1" w:unhideWhenUsed="1"/>
-    <w:lsdException w:name="List 2" w:semiHidden="1" w:unhideWhenUsed="1"/>
-    <w:lsdException w:name="List 3" w:semiHidden="1" w:unhideWhenUsed="1"/>
-    <w:lsdException w:name="List 4" w:semiHidden="1" w:unhideWhenUsed="1"/>
-    <w:lsdException w:name="List 5" w:semiHidden="1" w:unhideWhenUsed="1"/>
-    <w:lsdException w:name="List Bullet 2" w:semiHidden="1" w:unhideWhenUsed="1"/>
-    <w:lsdException w:name="List Bullet 3" w:semiHidden="1" w:unhideWhenUsed="1"/>
-    <w:lsdException w:name="List Bullet 4" w:semiHidden="1" w:unhideWhenUsed="1"/>
-    <w:lsdException w:name="List Bullet 5" w:semiHidden="1" w:unhideWhenUsed="1"/>
-    <w:lsdException w:name="List Number 2" w:semiHidden="1" w:unhideWhenUsed="1"/>
-    <w:lsdException w:name="List Number 3" w:semiHidden="1" w:unhideWhenUsed="1"/>
-    <w:lsdException w:name="List Number 4" w:semiHidden="1" w:unhideWhenUsed="1"/>
-    <w:lsdException w:name="List Number 5" w:semiHidden="1" w:unhideWhenUsed="1"/>
-    <w:lsdException w:name="Title" w:uiPriority="10" w:qFormat="1"/>
-    <w:lsdException w:name="Closing" w:semiHidden="1" w:unhideWhenUsed="1"/>
-    <w:lsdException w:name="Signature" w:semiHidden="1" w:unhideWhenUsed="1"/>
-    <w:lsdException w:name="Default Paragraph Font" w:semiHidden="1" w:uiPriority="1" w:unhideWhenUsed="1"/>
-    <w:lsdException w:name="Body Text" w:semiHidden="1" w:unhideWhenUsed="1"/>
-    <w:lsdException w:name="Body Text Indent" w:semiHidden="1" w:unhideWhenUsed="1"/>
-    <w:lsdException w:name="List Continue" w:semiHidden="1" w:unhideWhenUsed="1"/>
-    <w:lsdException w:name="List Continue 2" w:semiHidden="1" w:unhideWhenUsed="1"/>
-    <w:lsdException w:name="List Continue 3" w:semiHidden="1" w:unhideWhenUsed="1"/>
-    <w:lsdException w:name="List Continue 4" w:semiHidden="1" w:unhideWhenUsed="1"/>
-    <w:lsdException w:name="List Continue 5" w:semiHidden="1" w:unhideWhenUsed="1"/>
-    <w:lsdException w:name="Message Header" w:semiHidden="1" w:unhideWhenUsed="1"/>
-    <w:lsdException w:name="Subtitle" w:uiPriority="11" w:qFormat="1"/>
-    <w:lsdException w:name="Salutation" w:semiHidden="1" w:unhideWhenUsed="1"/>
-    <w:lsdException w:name="Date" w:semiHidden="1" w:unhideWhenUsed="1"/>
-    <w:lsdException w:name="Body Text First Indent" w:semiHidden="1" w:unhideWhenUsed="1"/>
-    <w:lsdException w:name="Body Text First Indent 2" w:semiHidden="1" w:unhideWhenUsed="1"/>
-    <w:lsdException w:name="Note Heading" w:semiHidden="1" w:unhideWhenUsed="1"/>
-    <w:lsdException w:name="Body Text 2" w:semiHidden="1" w:unhideWhenUsed="1"/>
-    <w:lsdException w:name="Body Text 3" w:semiHidden="1" w:unhideWhenUsed="1"/>
-    <w:lsdException w:name="Body Text Indent 2" w:semiHidden="1" w:unhideWhenUsed="1"/>
-    <w:lsdException w:name="Body Text Indent 3" w:semiHidden="1" w:unhideWhenUsed="1"/>
-    <w:lsdException w:name="Block Text" w:semiHidden="1" w:unhideWhenUsed="1"/>
-    <w:lsdException w:name="Hyperlink" w:semiHidden="1" w:unhideWhenUsed="1"/>
-    <w:lsdException w:name="FollowedHyperlink" w:semiHidden="1" w:unhideWhenUsed="1"/>
-    <w:lsdException w:name="Strong" w:uiPriority="22" w:qFormat="1"/>
-    <w:lsdException w:name="Emphasis" w:uiPriority="20" w:qFormat="1"/>
-    <w:lsdException w:name="Document Map" w:semiHidden="1" w:unhideWhenUsed="1"/>
-    <w:lsdException w:name="Plain Text" w:semiHidden="1" w:unhideWhenUsed="1"/>
-    <w:lsdException w:name="E-mail Signature" w:semiHidden="1" w:unhideWhenUsed="1"/>
-    <w:lsdException w:name="HTML Top of Form" w:semiHidden="1" w:unhideWhenUsed="1"/>
-    <w:lsdException w:name="HTML Bottom of Form" w:semiHidden="1" w:unhideWhenUsed="1"/>
-    <w:lsdException w:name="Normal (Web)" w:semiHidden="1" w:unhideWhenUsed="1"/>
-    <w:lsdException w:name="HTML Acronym" w:semiHidden="1" w:unhideWhenUsed="1"/>
-    <w:lsdException w:name="HTML Address" w:semiHidden="1" w:unhideWhenUsed="1"/>
-    <w:lsdException w:name="HTML Cite" w:semiHidden="1" w:unhideWhenUsed="1"/>
-    <w:lsdException w:name="HTML Code" w:semiHidden="1" w:unhideWhenUsed="1"/>
-    <w:lsdException w:name="HTML Definition" w:semiHidden="1" w:unhideWhenUsed="1"/>
-    <w:lsdException w:name="HTML Keyboard" w:semiHidden="1" w:unhideWhenUsed="1"/>
-    <w:lsdException w:name="HTML Preformatted" w:semiHidden="1" w:unhideWhenUsed="1"/>
-    <w:lsdException w:name="HTML Sample" w:semiHidden="1" w:unhideWhenUsed="1"/>
-    <w:lsdException w:name="HTML Typewriter" w:semiHidden="1" w:unhideWhenUsed="1"/>
-    <w:lsdException w:name="HTML Variable" w:semiHidden="1" w:unhideWhenUsed="1"/>
-    <w:lsdException w:name="Normal Table" w:semiHidden="1" w:unhideWhenUsed="1"/>
-    <w:lsdException w:name="annotation subject" w:semiHidden="1" w:unhideWhenUsed="1"/>
-    <w:lsdException w:name="No List" w:semiHidden="1" w:unhideWhenUsed="1"/>
-    <w:lsdException w:name="Outline List 1" w:semiHidden="1" w:unhideWhenUsed="1"/>
-    <w:lsdException w:name="Outline List 2" w:semiHidden="1" w:unhideWhenUsed="1"/>
-    <w:lsdException w:name="Outline List 3" w:semiHidden="1" w:unhideWhenUsed="1"/>
-    <w:lsdException w:name="Table Simple 1" w:semiHidden="1" w:unhideWhenUsed="1"/>
-    <w:lsdException w:name="Table Simple 2" w:semiHidden="1" w:unhideWhenUsed="1"/>
-    <w:lsdException w:name="Table Simple 3" w:semiHidden="1" w:unhideWhenUsed="1"/>
-    <w:lsdException w:name="Table Classic 1" w:semiHidden="1" w:unhideWhenUsed="1"/>
-    <w:lsdException w:name="Table Classic 2" w:semiHidden="1" w:unhideWhenUsed="1"/>
-    <w:lsdException w:name="Table Classic 3" w:semiHidden="1" w:unhideWhenUsed="1"/>
-    <w:lsdException w:name="Table Classic 4" w:semiHidden="1" w:unhideWhenUsed="1"/>
-    <w:lsdException w:name="Table Colorful 1" w:semiHidden="1" w:unhideWhenUsed="1"/>
-    <w:lsdException w:name="Table Colorful 2" w:semiHidden="1" w:unhideWhenUsed="1"/>
-    <w:lsdException w:name="Table Colorful 3" w:semiHidden="1" w:unhideWhenUsed="1"/>
-    <w:lsdException w:name="Table Columns 1" w:semiHidden="1" w:unhideWhenUsed="1"/>
-    <w:lsdException w:name="Table Columns 2" w:semiHidden="1" w:unhideWhenUsed="1"/>
-    <w:lsdException w:name="Table Columns 3" w:semiHidden="1" w:unhideWhenUsed="1"/>
-    <w:lsdException w:name="Table Columns 4" w:semiHidden="1" w:unhideWhenUsed="1"/>
-    <w:lsdException w:name="Table Columns 5" w:semiHidden="1" w:unhideWhenUsed="1"/>
-    <w:lsdException w:name="Table Grid 1" w:semiHidden="1" w:unhideWhenUsed="1"/>
-    <w:lsdException w:name="Table Grid 2" w:semiHidden="1" w:unhideWhenUsed="1"/>
-    <w:lsdException w:name="Table Grid 3" w:semiHidden="1" w:unhideWhenUsed="1"/>
-    <w:lsdException w:name="Table Grid 4" w:semiHidden="1" w:unhideWhenUsed="1"/>
-    <w:lsdException w:name="Table Grid 5" w:semiHidden="1" w:unhideWhenUsed="1"/>
-    <w:lsdException w:name="Table Grid 6" w:semiHidden="1" w:unhideWhenUsed="1"/>
-    <w:lsdException w:name="Table Grid 7" w:semiHidden="1" w:unhideWhenUsed="1"/>
-    <w:lsdException w:name="Table Grid 8" w:semiHidden="1" w:unhideWhenUsed="1"/>
-    <w:lsdException w:name="Table List 1" w:semiHidden="1" w:unhideWhenUsed="1"/>
-    <w:lsdException w:name="Table List 2" w:semiHidden="1" w:unhideWhenUsed="1"/>
-    <w:lsdException w:name="Table List 3" w:semiHidden="1" w:unhideWhenUsed="1"/>
-    <w:lsdException w:name="Table List 4" w:semiHidden="1" w:unhideWhenUsed="1"/>
-    <w:lsdException w:name="Table List 5" w:semiHidden="1" w:unhideWhenUsed="1"/>
-    <w:lsdException w:name="Table List 6" w:semiHidden="1" w:unhideWhenUsed="1"/>
-    <w:lsdException w:name="Table List 7" w:semiHidden="1" w:unhideWhenUsed="1"/>
-    <w:lsdException w:name="Table List 8" w:semiHidden="1" w:unhideWhenUsed="1"/>
-    <w:lsdException w:name="Table 3D effects 1" w:semiHidden="1" w:unhideWhenUsed="1"/>
-    <w:lsdException w:name="Table 3D effects 2" w:semiHidden="1" w:unhideWhenUsed="1"/>
-    <w:lsdException w:name="Table 3D effects 3" w:semiHidden="1" w:unhideWhenUsed="1"/>
-    <w:lsdException w:name="Table Contemporary" w:semiHidden="1" w:unhideWhenUsed="1"/>
-    <w:lsdException w:name="Table Elegant" w:semiHidden="1" w:unhideWhenUsed="1"/>
-    <w:lsdException w:name="Table Professional" w:semiHidden="1" w:unhideWhenUsed="1"/>
-    <w:lsdException w:name="Table Subtle 1" w:semiHidden="1" w:unhideWhenUsed="1"/>
-    <w:lsdException w:name="Table Subtle 2" w:semiHidden="1" w:unhideWhenUsed="1"/>
-    <w:lsdException w:name="Table Web 1" w:semiHidden="1" w:unhideWhenUsed="1"/>
-    <w:lsdException w:name="Table Web 2" w:semiHidden="1" w:unhideWhenUsed="1"/>
-    <w:lsdException w:name="Table Web 3" w:semiHidden="1" w:unhideWhenUsed="1"/>
-    <w:lsdException w:name="Balloon Text" w:semiHidden="1" w:unhideWhenUsed="1"/>
-    <w:lsdException w:name="Table Grid" w:uiPriority="39"/>
-    <w:lsdException w:name="Table Theme" w:semiHidden="1" w:unhideWhenUsed="1"/>
-    <w:lsdException w:name="Placeholder Text" w:semiHidden="1"/>
-    <w:lsdException w:name="No Spacing" w:uiPriority="1" w:qFormat="1"/>
-    <w:lsdException w:name="Light Shading" w:uiPriority="60"/>
-    <w:lsdException w:name="Light List" w:uiPriority="61"/>
-    <w:lsdException w:name="Light Grid" w:uiPriority="62"/>
-    <w:lsdException w:name="Medium Shading 1" w:uiPriority="63"/>
-    <w:lsdException w:name="Medium Shading 2" w:uiPriority="64"/>
-    <w:lsdException w:name="Medium List 1" w:uiPriority="65"/>
-    <w:lsdException w:name="Medium List 2" w:uiPriority="66"/>
-    <w:lsdException w:name="Medium Grid 1" w:uiPriority="67"/>
-    <w:lsdException w:name="Medium Grid 2" w:uiPriority="68"/>
-    <w:lsdException w:name="Medium Grid 3" w:uiPriority="69"/>
-    <w:lsdException w:name="Dark List" w:uiPriority="70"/>
-    <w:lsdException w:name="Colorful Shading" w:uiPriority="71"/>
-    <w:lsdException w:name="Colorful List" w:uiPriority="72"/>
-    <w:lsdException w:name="Colorful Grid" w:uiPriority="73"/>
-    <w:lsdException w:name="Light Shading Accent 1" w:uiPriority="60"/>
-    <w:lsdException w:name="Light List Accent 1" w:uiPriority="61"/>
-    <w:lsdException w:name="Light Grid Accent 1" w:uiPriority="62"/>
-    <w:lsdException w:name="Medium Shading 1 Accent 1" w:uiPriority="63"/>
-    <w:lsdException w:name="Medium Shading 2 Accent 1" w:uiPriority="64"/>
-    <w:lsdException w:name="Medium List 1 Accent 1" w:uiPriority="65"/>
-    <w:lsdException w:name="Revision" w:semiHidden="1"/>
-    <w:lsdException w:name="List Paragraph" w:uiPriority="34" w:qFormat="1"/>
-    <w:lsdException w:name="Quote" w:uiPriority="29" w:qFormat="1"/>
-    <w:lsdException w:name="Intense Quote" w:uiPriority="30" w:qFormat="1"/>
-    <w:lsdException w:name="Medium List 2 Accent 1" w:uiPriority="66"/>
-    <w:lsdException w:name="Medium Grid 1 Accent 1" w:uiPriority="67"/>
-    <w:lsdException w:name="Medium Grid 2 Accent 1" w:uiPriority="68"/>
-    <w:lsdException w:name="Medium Grid 3 Accent 1" w:uiPriority="69"/>
-    <w:lsdException w:name="Dark List Accent 1" w:uiPriority="70"/>
-    <w:lsdException w:name="Colorful Shading Accent 1" w:uiPriority="71"/>
-    <w:lsdException w:name="Colorful List Accent 1" w:uiPriority="72"/>
-    <w:lsdException w:name="Colorful Grid Accent 1" w:uiPriority="73"/>
-    <w:lsdException w:name="Light Shading Accent 2" w:uiPriority="60"/>
-    <w:lsdException w:name="Light List Accent 2" w:uiPriority="61"/>
-    <w:lsdException w:name="Light Grid Accent 2" w:uiPriority="62"/>
-    <w:lsdException w:name="Medium Shading 1 Accent 2" w:uiPriority="63"/>
-    <w:lsdException w:name="Medium Shading 2 Accent 2" w:uiPriority="64"/>
-    <w:lsdException w:name="Medium List 1 Accent 2" w:uiPriority="65"/>
-    <w:lsdException w:name="Medium List 2 Accent 2" w:uiPriority="66"/>
-    <w:lsdException w:name="Medium Grid 1 Accent 2" w:uiPriority="67"/>
-    <w:lsdException w:name="Medium Grid 2 Accent 2" w:uiPriority="68"/>
-    <w:lsdException w:name="Medium Grid 3 Accent 2" w:uiPriority="69"/>
-    <w:lsdException w:name="Dark List Accent 2" w:uiPriority="70"/>
-    <w:lsdException w:name="Colorful Shading Accent 2" w:uiPriority="71"/>
-    <w:lsdException w:name="Colorful List Accent 2" w:uiPriority="72"/>
-    <w:lsdException w:name="Colorful Grid Accent 2" w:uiPriority="73"/>
-    <w:lsdException w:name="Light Shading Accent 3" w:uiPriority="60"/>
-    <w:lsdException w:name="Light List Accent 3" w:uiPriority="61"/>
-    <w:lsdException w:name="Light Grid Accent 3" w:uiPriority="62"/>
-    <w:lsdException w:name="Medium Shading 1 Accent 3" w:uiPriority="63"/>
-    <w:lsdException w:name="Medium Shading 2 Accent 3" w:uiPriority="64"/>
-    <w:lsdException w:name="Medium List 1 Accent 3" w:uiPriority="65"/>
-    <w:lsdException w:name="Medium List 2 Accent 3" w:uiPriority="66"/>
-    <w:lsdException w:name="Medium Grid 1 Accent 3" w:uiPriority="67"/>
-    <w:lsdException w:name="Medium Grid 2 Accent 3" w:uiPriority="68"/>
-    <w:lsdException w:name="Medium Grid 3 Accent 3" w:uiPriority="69"/>
-    <w:lsdException w:name="Dark List Accent 3" w:uiPriority="70"/>
-    <w:lsdException w:name="Colorful Shading Accent 3" w:uiPriority="71"/>
-    <w:lsdException w:name="Colorful List Accent 3" w:uiPriority="72"/>
-    <w:lsdException w:name="Colorful Grid Accent 3" w:uiPriority="73"/>
-    <w:lsdException w:name="Light Shading Accent 4" w:uiPriority="60"/>
-    <w:lsdException w:name="Light List Accent 4" w:uiPriority="61"/>
-    <w:lsdException w:name="Light Grid Accent 4" w:uiPriority="62"/>
-    <w:lsdException w:name="Medium Shading 1 Accent 4" w:uiPriority="63"/>
-    <w:lsdException w:name="Medium Shading 2 Accent 4" w:uiPriority="64"/>
-    <w:lsdException w:name="Medium List 1 Accent 4" w:uiPriority="65"/>
-    <w:lsdException w:name="Medium List 2 Accent 4" w:uiPriority="66"/>
-    <w:lsdException w:name="Medium Grid 1 Accent 4" w:uiPriority="67"/>
-    <w:lsdException w:name="Medium Grid 2 Accent 4" w:uiPriority="68"/>
-    <w:lsdException w:name="Medium Grid 3 Accent 4" w:uiPriority="69"/>
-    <w:lsdException w:name="Dark List Accent 4" w:uiPriority="70"/>
-    <w:lsdException w:name="Colorful Shading Accent 4" w:uiPriority="71"/>
-    <w:lsdException w:name="Colorful List Accent 4" w:uiPriority="72"/>
-    <w:lsdException w:name="Colorful Grid Accent 4" w:uiPriority="73"/>
-    <w:lsdException w:name="Light Shading Accent 5" w:uiPriority="60"/>
-    <w:lsdException w:name="Light List Accent 5" w:uiPriority="61"/>
-    <w:lsdException w:name="Light Grid Accent 5" w:uiPriority="62"/>
-    <w:lsdException w:name="Medium Shading 1 Accent 5" w:uiPriority="63"/>
-    <w:lsdException w:name="Medium Shading 2 Accent 5" w:uiPriority="64"/>
-    <w:lsdException w:name="Medium List 1 Accent 5" w:uiPriority="65"/>
-    <w:lsdException w:name="Medium List 2 Accent 5" w:uiPriority="66"/>
-    <w:lsdException w:name="Medium Grid 1 Accent 5" w:uiPriority="67"/>
-    <w:lsdException w:name="Medium Grid 2 Accent 5" w:uiPriority="68"/>
-    <w:lsdException w:name="Medium Grid 3 Accent 5" w:uiPriority="69"/>
-    <w:lsdException w:name="Dark List Accent 5" w:uiPriority="70"/>
-    <w:lsdException w:name="Colorful Shading Accent 5" w:uiPriority="71"/>
-    <w:lsdException w:name="Colorful List Accent 5" w:uiPriority="72"/>
-    <w:lsdException w:name="Colorful Grid Accent 5" w:uiPriority="73"/>
-    <w:lsdException w:name="Light Shading Accent 6" w:uiPriority="60"/>
-    <w:lsdException w:name="Light List Accent 6" w:uiPriority="61"/>
-    <w:lsdException w:name="Light Grid Accent 6" w:uiPriority="62"/>
-    <w:lsdException w:name="Medium Shading 1 Accent 6" w:uiPriority="63"/>
-    <w:lsdException w:name="Medium Shading 2 Accent 6" w:uiPriority="64"/>
-    <w:lsdException w:name="Medium List 1 Accent 6" w:uiPriority="65"/>
-    <w:lsdException w:name="Medium List 2 Accent 6" w:uiPriority="66"/>
-    <w:lsdException w:name="Medium Grid 1 Accent 6" w:uiPriority="67"/>
-    <w:lsdException w:name="Medium Grid 2 Accent 6" w:uiPriority="68"/>
-    <w:lsdException w:name="Medium Grid 3 Accent 6" w:uiPriority="69"/>
-    <w:lsdException w:name="Dark List Accent 6" w:uiPriority="70"/>
-    <w:lsdException w:name="Colorful Shading Accent 6" w:uiPriority="71"/>
-    <w:lsdException w:name="Colorful List Accent 6" w:uiPriority="72"/>
-    <w:lsdException w:name="Colorful Grid Accent 6" w:uiPriority="73"/>
-    <w:lsdException w:name="Subtle Emphasis" w:uiPriority="19" w:qFormat="1"/>
-    <w:lsdException w:name="Intense Emphasis" w:uiPriority="21" w:qFormat="1"/>
-    <w:lsdException w:name="Subtle Reference" w:uiPriority="31" w:qFormat="1"/>
-    <w:lsdException w:name="Intense Reference" w:uiPriority="32" w:qFormat="1"/>
-    <w:lsdException w:name="Book Title" w:uiPriority="33" w:qFormat="1"/>
-    <w:lsdException w:name="Bibliography" w:semiHidden="1" w:uiPriority="37" w:unhideWhenUsed="1"/>
-    <w:lsdException w:name="TOC Heading" w:semiHidden="1" w:uiPriority="39" w:unhideWhenUsed="1" w:qFormat="1"/>
-    <w:lsdException w:name="Plain Table 1" w:uiPriority="41"/>
-    <w:lsdException w:name="Plain Table 2" w:uiPriority="42"/>
-    <w:lsdException w:name="Plain Table 3" w:uiPriority="43"/>
-    <w:lsdException w:name="Plain Table 4" w:uiPriority="44"/>
-    <w:lsdException w:name="Plain Table 5" w:uiPriority="45"/>
-    <w:lsdException w:name="Grid Table Light" w:uiPriority="40"/>
-    <w:lsdException w:name="Grid Table 1 Light" w:uiPriority="46"/>
-    <w:lsdException w:name="Grid Table 2" w:uiPriority="47"/>
-    <w:lsdException w:name="Grid Table 3" w:uiPriority="48"/>
-    <w:lsdException w:name="Grid Table 4" w:uiPriority="49"/>
-    <w:lsdException w:name="Grid Table 5 Dark" w:uiPriority="50"/>
-    <w:lsdException w:name="Grid Table 6 Colorful" w:uiPriority="51"/>
-    <w:lsdException w:name="Grid Table 7 Colorful" w:uiPriority="52"/>
-    <w:lsdException w:name="Grid Table 1 Light Accent 1" w:uiPriority="46"/>
-    <w:lsdException w:name="Grid Table 2 Accent 1" w:uiPriority="47"/>
-    <w:lsdException w:name="Grid Table 3 Accent 1" w:uiPriority="48"/>
-    <w:lsdException w:name="Grid Table 4 Accent 1" w:uiPriority="49"/>
-    <w:lsdException w:name="Grid Table 5 Dark Accent 1" w:uiPriority="50"/>
-    <w:lsdException w:name="Grid Table 6 Colorful Accent 1" w:uiPriority="51"/>
-    <w:lsdException w:name="Grid Table 7 Colorful Accent 1" w:uiPriority="52"/>
-    <w:lsdException w:name="Grid Table 1 Light Accent 2" w:uiPriority="46"/>
-    <w:lsdException w:name="Grid Table 2 Accent 2" w:uiPriority="47"/>
-    <w:lsdException w:name="Grid Table 3 Accent 2" w:uiPriority="48"/>
-    <w:lsdException w:name="Grid Table 4 Accent 2" w:uiPriority="49"/>
-    <w:lsdException w:name="Grid Table 5 Dark Accent 2" w:uiPriority="50"/>
-    <w:lsdException w:name="Grid Table 6 Colorful Accent 2" w:uiPriority="51"/>
-    <w:lsdException w:name="Grid Table 7 Colorful Accent 2" w:uiPriority="52"/>
-    <w:lsdException w:name="Grid Table 1 Light Accent 3" w:uiPriority="46"/>
-    <w:lsdException w:name="Grid Table 2 Accent 3" w:uiPriority="47"/>
-    <w:lsdException w:name="Grid Table 3 Accent 3" w:uiPriority="48"/>
-    <w:lsdException w:name="Grid Table 4 Accent 3" w:uiPriority="49"/>
-    <w:lsdException w:name="Grid Table 5 Dark Accent 3" w:uiPriority="50"/>
-    <w:lsdException w:name="Grid Table 6 Colorful Accent 3" w:uiPriority="51"/>
-    <w:lsdException w:name="Grid Table 7 Colorful Accent 3" w:uiPriority="52"/>
-    <w:lsdException w:name="Grid Table 1 Light Accent 4" w:uiPriority="46"/>
-    <w:lsdException w:name="Grid Table 2 Accent 4" w:uiPriority="47"/>
-    <w:lsdException w:name="Grid Table 3 Accent 4" w:uiPriority="48"/>
-    <w:lsdException w:name="Grid Table 4 Accent 4" w:uiPriority="49"/>
-    <w:lsdException w:name="Grid Table 5 Dark Accent 4" w:uiPriority="50"/>
-    <w:lsdException w:name="Grid Table 6 Colorful Accent 4" w:uiPriority="51"/>
-    <w:lsdException w:name="Grid Table 7 Colorful Accent 4" w:uiPriority="52"/>
-    <w:lsdException w:name="Grid Table 1 Light Accent 5" w:uiPriority="46"/>
-    <w:lsdException w:name="Grid Table 2 Accent 5" w:uiPriority="47"/>
-    <w:lsdException w:name="Grid Table 3 Accent 5" w:uiPriority="48"/>
-    <w:lsdException w:name="Grid Table 4 Accent 5" w:uiPriority="49"/>
-    <w:lsdException w:name="Grid Table 5 Dark Accent 5" w:uiPriority="50"/>
-    <w:lsdException w:name="Grid Table 6 Colorful Accent 5" w:uiPriority="51"/>
-    <w:lsdException w:name="Grid Table 7 Colorful Accent 5" w:uiPriority="52"/>
-    <w:lsdException w:name="Grid Table 1 Light Accent 6" w:uiPriority="46"/>
-    <w:lsdException w:name="Grid Table 2 Accent 6" w:uiPriority="47"/>
-    <w:lsdException w:name="Grid Table 3 Accent 6" w:uiPriority="48"/>
-    <w:lsdException w:name="Grid Table 4 Accent 6" w:uiPriority="49"/>
-    <w:lsdException w:name="Grid Table 5 Dark Accent 6" w:uiPriority="50"/>
-    <w:lsdException w:name="Grid Table 6 Colorful Accent 6" w:uiPriority="51"/>
-    <w:lsdException w:name="Grid Table 7 Colorful Accent 6" w:uiPriority="52"/>
-    <w:lsdException w:name="List Table 1 Light" w:uiPriority="46"/>
-    <w:lsdException w:name="List Table 2" w:uiPriority="47"/>
-    <w:lsdException w:name="List Table 3" w:uiPriority="48"/>
-    <w:lsdException w:name="List Table 4" w:uiPriority="49"/>
-    <w:lsdException w:name="List Table 5 Dark" w:uiPriority="50"/>
-    <w:lsdException w:name="List Table 6 Colorful" w:uiPriority="51"/>
-    <w:lsdException w:name="List Table 7 Colorful" w:uiPriority="52"/>
-    <w:lsdException w:name="List Table 1 Light Accent 1" w:uiPriority="46"/>
-    <w:lsdException w:name="List Table 2 Accent 1" w:uiPriority="47"/>
-    <w:lsdException w:name="List Table 3 Accent 1" w:uiPriority="48"/>
-    <w:lsdException w:name="List Table 4 Accent 1" w:uiPriority="49"/>
-    <w:lsdException w:name="List Table 5 Dark Accent 1" w:uiPriority="50"/>
-    <w:lsdException w:name="List Table 6 Colorful Accent 1" w:uiPriority="51"/>
-    <w:lsdException w:name="List Table 7 Colorful Accent 1" w:uiPriority="52"/>
-    <w:lsdException w:name="List Table 1 Light Accent 2" w:uiPriority="46"/>
-    <w:lsdException w:name="List Table 2 Accent 2" w:uiPriority="47"/>
-    <w:lsdException w:name="List Table 3 Accent 2" w:uiPriority="48"/>
-    <w:lsdException w:name="List Table 4 Accent 2" w:uiPriority="49"/>
-    <w:lsdException w:name="List Table 5 Dark Accent 2" w:uiPriority="50"/>
-    <w:lsdException w:name="List Table 6 Colorful Accent 2" w:uiPriority="51"/>
-    <w:lsdException w:name="List Table 7 Colorful Accent 2" w:uiPriority="52"/>
-    <w:lsdException w:name="List Table 1 Light Accent 3" w:uiPriority="46"/>
-    <w:lsdException w:name="List Table 2 Accent 3" w:uiPriority="47"/>
-    <w:lsdException w:name="List Table 3 Accent 3" w:uiPriority="48"/>
-    <w:lsdException w:name="List Table 4 Accent 3" w:uiPriority="49"/>
-    <w:lsdException w:name="List Table 5 Dark Accent 3" w:uiPriority="50"/>
-    <w:lsdException w:name="List Table 6 Colorful Accent 3" w:uiPriority="51"/>
-    <w:lsdException w:name="List Table 7 Colorful Accent 3" w:uiPriority="52"/>
-    <w:lsdException w:name="List Table 1 Light Accent 4" w:uiPriority="46"/>
-    <w:lsdException w:name="List Table 2 Accent 4" w:uiPriority="47"/>
-    <w:lsdException w:name="List Table 3 Accent 4" w:uiPriority="48"/>
-    <w:lsdException w:name="List Table 4 Accent 4" w:uiPriority="49"/>
-    <w:lsdException w:name="List Table 5 Dark Accent 4" w:uiPriority="50"/>
-    <w:lsdException w:name="List Table 6 Colorful Accent 4" w:uiPriority="51"/>
-    <w:lsdException w:name="List Table 7 Colorful Accent 4" w:uiPriority="52"/>
-    <w:lsdException w:name="List Table 1 Light Accent 5" w:uiPriority="46"/>
-    <w:lsdException w:name="List Table 2 Accent 5" w:uiPriority="47"/>
-    <w:lsdException w:name="List Table 3 Accent 5" w:uiPriority="48"/>
-    <w:lsdException w:name="List Table 4 Accent 5" w:uiPriority="49"/>
-    <w:lsdException w:name="List Table 5 Dark Accent 5" w:uiPriority="50"/>
-    <w:lsdException w:name="List Table 6 Colorful Accent 5" w:uiPriority="51"/>
-    <w:lsdException w:name="List Table 7 Colorful Accent 5" w:uiPriority="52"/>
-    <w:lsdException w:name="List Table 1 Light Accent 6" w:uiPriority="46"/>
-    <w:lsdException w:name="List Table 2 Accent 6" w:uiPriority="47"/>
-    <w:lsdException w:name="List Table 3 Accent 6" w:uiPriority="48"/>
-    <w:lsdException w:name="List Table 4 Accent 6" w:uiPriority="49"/>
-    <w:lsdException w:name="List Table 5 Dark Accent 6" w:uiPriority="50"/>
-    <w:lsdException w:name="List Table 6 Colorful Accent 6" w:uiPriority="51"/>
-    <w:lsdException w:name="List Table 7 Colorful Accent 6" w:uiPriority="52"/>
+  <w:latentStyles w:defLockedState="0" w:defUIPriority="99" w:defSemiHidden="1" w:defUnhideWhenUsed="1" w:defQFormat="0" w:count="267">
+    <w:lsdException w:name="Normal" w:semiHidden="0" w:uiPriority="0" w:unhideWhenUsed="0" w:qFormat="1"/>
+    <w:lsdException w:name="heading 1" w:semiHidden="0" w:uiPriority="9" w:unhideWhenUsed="0" w:qFormat="1"/>
+    <w:lsdException w:name="heading 2" w:uiPriority="9" w:qFormat="1"/>
+    <w:lsdException w:name="heading 3" w:uiPriority="9" w:qFormat="1"/>
+    <w:lsdException w:name="heading 4" w:uiPriority="9" w:qFormat="1"/>
+    <w:lsdException w:name="heading 5" w:uiPriority="9" w:qFormat="1"/>
+    <w:lsdException w:name="heading 6" w:uiPriority="9" w:qFormat="1"/>
+    <w:lsdException w:name="heading 7" w:uiPriority="9" w:qFormat="1"/>
+    <w:lsdException w:name="heading 8" w:uiPriority="9" w:qFormat="1"/>
+    <w:lsdException w:name="heading 9" w:uiPriority="9" w:qFormat="1"/>
+    <w:lsdException w:name="toc 1" w:uiPriority="39"/>
+    <w:lsdException w:name="toc 2" w:uiPriority="39"/>
+    <w:lsdException w:name="toc 3" w:uiPriority="39"/>
+    <w:lsdException w:name="toc 4" w:uiPriority="39"/>
+    <w:lsdException w:name="toc 5" w:uiPriority="39"/>
+    <w:lsdException w:name="toc 6" w:uiPriority="39"/>
+    <w:lsdException w:name="toc 7" w:uiPriority="39"/>
+    <w:lsdException w:name="toc 8" w:uiPriority="39"/>
+    <w:lsdException w:name="toc 9" w:uiPriority="39"/>
+    <w:lsdException w:name="caption" w:uiPriority="35" w:qFormat="1"/>
+    <w:lsdException w:name="Title" w:semiHidden="0" w:uiPriority="10" w:unhideWhenUsed="0" w:qFormat="1"/>
+    <w:lsdException w:name="Default Paragraph Font" w:uiPriority="1"/>
+    <w:lsdException w:name="Subtitle" w:semiHidden="0" w:uiPriority="11" w:unhideWhenUsed="0" w:qFormat="1"/>
+    <w:lsdException w:name="Strong" w:semiHidden="0" w:uiPriority="22" w:unhideWhenUsed="0" w:qFormat="1"/>
+    <w:lsdException w:name="Emphasis" w:semiHidden="0" w:uiPriority="20" w:unhideWhenUsed="0" w:qFormat="1"/>
+    <w:lsdException w:name="Table Grid" w:semiHidden="0" w:uiPriority="39" w:unhideWhenUsed="0"/>
+    <w:lsdException w:name="Placeholder Text" w:unhideWhenUsed="0"/>
+    <w:lsdException w:name="No Spacing" w:semiHidden="0" w:uiPriority="1" w:unhideWhenUsed="0" w:qFormat="1"/>
+    <w:lsdException w:name="Light Shading" w:semiHidden="0" w:uiPriority="60" w:unhideWhenUsed="0"/>
+    <w:lsdException w:name="Light List" w:semiHidden="0" w:uiPriority="61" w:unhideWhenUsed="0"/>
+    <w:lsdException w:name="Light Grid" w:semiHidden="0" w:uiPriority="62" w:unhideWhenUsed="0"/>
+    <w:lsdException w:name="Medium Shading 1" w:semiHidden="0" w:uiPriority="63" w:unhideWhenUsed="0"/>
+    <w:lsdException w:name="Medium Shading 2" w:semiHidden="0" w:uiPriority="64" w:unhideWhenUsed="0"/>
+    <w:lsdException w:name="Medium List 1" w:semiHidden="0" w:uiPriority="65" w:unhideWhenUsed="0"/>
+    <w:lsdException w:name="Medium List 2" w:semiHidden="0" w:uiPriority="66" w:unhideWhenUsed="0"/>
+    <w:lsdException w:name="Medium Grid 1" w:semiHidden="0" w:uiPriority="67" w:unhideWhenUsed="0"/>
+    <w:lsdException w:name="Medium Grid 2" w:semiHidden="0" w:uiPriority="68" w:unhideWhenUsed="0"/>
+    <w:lsdException w:name="Medium Grid 3" w:semiHidden="0" w:uiPriority="69" w:unhideWhenUsed="0"/>
+    <w:lsdException w:name="Dark List" w:semiHidden="0" w:uiPriority="70" w:unhideWhenUsed="0"/>
+    <w:lsdException w:name="Colorful Shading" w:semiHidden="0" w:uiPriority="71" w:unhideWhenUsed="0"/>
+    <w:lsdException w:name="Colorful List" w:semiHidden="0" w:uiPriority="72" w:unhideWhenUsed="0"/>
+    <w:lsdException w:name="Colorful Grid" w:semiHidden="0" w:uiPriority="73" w:unhideWhenUsed="0"/>
+    <w:lsdException w:name="Light Shading Accent 1" w:semiHidden="0" w:uiPriority="60" w:unhideWhenUsed="0"/>
+    <w:lsdException w:name="Light List Accent 1" w:semiHidden="0" w:uiPriority="61" w:unhideWhenUsed="0"/>
+    <w:lsdException w:name="Light Grid Accent 1" w:semiHidden="0" w:uiPriority="62" w:unhideWhenUsed="0"/>
+    <w:lsdException w:name="Medium Shading 1 Accent 1" w:semiHidden="0" w:uiPriority="63" w:unhideWhenUsed="0"/>
+    <w:lsdException w:name="Medium Shading 2 Accent 1" w:semiHidden="0" w:uiPriority="64" w:unhideWhenUsed="0"/>
+    <w:lsdException w:name="Medium List 1 Accent 1" w:semiHidden="0" w:uiPriority="65" w:unhideWhenUsed="0"/>
+    <w:lsdException w:name="Revision" w:unhideWhenUsed="0"/>
+    <w:lsdException w:name="List Paragraph" w:semiHidden="0" w:uiPriority="34" w:unhideWhenUsed="0" w:qFormat="1"/>
+    <w:lsdException w:name="Quote" w:semiHidden="0" w:uiPriority="29" w:unhideWhenUsed="0" w:qFormat="1"/>
+    <w:lsdException w:name="Intense Quote" w:semiHidden="0" w:uiPriority="30" w:unhideWhenUsed="0" w:qFormat="1"/>
+    <w:lsdException w:name="Medium List 2 Accent 1" w:semiHidden="0" w:uiPriority="66" w:unhideWhenUsed="0"/>
+    <w:lsdException w:name="Medium Grid 1 Accent 1" w:semiHidden="0" w:uiPriority="67" w:unhideWhenUsed="0"/>
+    <w:lsdException w:name="Medium Grid 2 Accent 1" w:semiHidden="0" w:uiPriority="68" w:unhideWhenUsed="0"/>
+    <w:lsdException w:name="Medium Grid 3 Accent 1" w:semiHidden="0" w:uiPriority="69" w:unhideWhenUsed="0"/>
+    <w:lsdException w:name="Dark List Accent 1" w:semiHidden="0" w:uiPriority="70" w:unhideWhenUsed="0"/>
+    <w:lsdException w:name="Colorful Shading Accent 1" w:semiHidden="0" w:uiPriority="71" w:unhideWhenUsed="0"/>
+    <w:lsdException w:name="Colorful List Accent 1" w:semiHidden="0" w:uiPriority="72" w:unhideWhenUsed="0"/>
+    <w:lsdException w:name="Colorful Grid Accent 1" w:semiHidden="0" w:uiPriority="73" w:unhideWhenUsed="0"/>
+    <w:lsdException w:name="Light Shading Accent 2" w:semiHidden="0" w:uiPriority="60" w:unhideWhenUsed="0"/>
+    <w:lsdException w:name="Light List Accent 2" w:semiHidden="0" w:uiPriority="61" w:unhideWhenUsed="0"/>
+    <w:lsdException w:name="Light Grid Accent 2" w:semiHidden="0" w:uiPriority="62" w:unhideWhenUsed="0"/>
+    <w:lsdException w:name="Medium Shading 1 Accent 2" w:semiHidden="0" w:uiPriority="63" w:unhideWhenUsed="0"/>
+    <w:lsdException w:name="Medium Shading 2 Accent 2" w:semiHidden="0" w:uiPriority="64" w:unhideWhenUsed="0"/>
+    <w:lsdException w:name="Medium List 1 Accent 2" w:semiHidden="0" w:uiPriority="65" w:unhideWhenUsed="0"/>
+    <w:lsdException w:name="Medium List 2 Accent 2" w:semiHidden="0" w:uiPriority="66" w:unhideWhenUsed="0"/>
+    <w:lsdException w:name="Medium Grid 1 Accent 2" w:semiHidden="0" w:uiPriority="67" w:unhideWhenUsed="0"/>
+    <w:lsdException w:name="Medium Grid 2 Accent 2" w:semiHidden="0" w:uiPriority="68" w:unhideWhenUsed="0"/>
+    <w:lsdException w:name="Medium Grid 3 Accent 2" w:semiHidden="0" w:uiPriority="69" w:unhideWhenUsed="0"/>
+    <w:lsdException w:name="Dark List Accent 2" w:semiHidden="0" w:uiPriority="70" w:unhideWhenUsed="0"/>
+    <w:lsdException w:name="Colorful Shading Accent 2" w:semiHidden="0" w:uiPriority="71" w:unhideWhenUsed="0"/>
+    <w:lsdException w:name="Colorful List Accent 2" w:semiHidden="0" w:uiPriority="72" w:unhideWhenUsed="0"/>
+    <w:lsdException w:name="Colorful Grid Accent 2" w:semiHidden="0" w:uiPriority="73" w:unhideWhenUsed="0"/>
+    <w:lsdException w:name="Light Shading Accent 3" w:semiHidden="0" w:uiPriority="60" w:unhideWhenUsed="0"/>
+    <w:lsdException w:name="Light List Accent 3" w:semiHidden="0" w:uiPriority="61" w:unhideWhenUsed="0"/>
+    <w:lsdException w:name="Light Grid Accent 3" w:semiHidden="0" w:uiPriority="62" w:unhideWhenUsed="0"/>
+    <w:lsdException w:name="Medium Shading 1 Accent 3" w:semiHidden="0" w:uiPriority="63" w:unhideWhenUsed="0"/>
+    <w:lsdException w:name="Medium Shading 2 Accent 3" w:semiHidden="0" w:uiPriority="64" w:unhideWhenUsed="0"/>
+    <w:lsdException w:name="Medium List 1 Accent 3" w:semiHidden="0" w:uiPriority="65" w:unhideWhenUsed="0"/>
+    <w:lsdException w:name="Medium List 2 Accent 3" w:semiHidden="0" w:uiPriority="66" w:unhideWhenUsed="0"/>
+    <w:lsdException w:name="Medium Grid 1 Accent 3" w:semiHidden="0" w:uiPriority="67" w:unhideWhenUsed="0"/>
+    <w:lsdException w:name="Medium Grid 2 Accent 3" w:semiHidden="0" w:uiPriority="68" w:unhideWhenUsed="0"/>
+    <w:lsdException w:name="Medium Grid 3 Accent 3" w:semiHidden="0" w:uiPriority="69" w:unhideWhenUsed="0"/>
+    <w:lsdException w:name="Dark List Accent 3" w:semiHidden="0" w:uiPriority="70" w:unhideWhenUsed="0"/>
+    <w:lsdException w:name="Colorful Shading Accent 3" w:semiHidden="0" w:uiPriority="71" w:unhideWhenUsed="0"/>
+    <w:lsdException w:name="Colorful List Accent 3" w:semiHidden="0" w:uiPriority="72" w:unhideWhenUsed="0"/>
+    <w:lsdException w:name="Colorful Grid Accent 3" w:semiHidden="0" w:uiPriority="73" w:unhideWhenUsed="0"/>
+    <w:lsdException w:name="Light Shading Accent 4" w:semiHidden="0" w:uiPriority="60" w:unhideWhenUsed="0"/>
+    <w:lsdException w:name="Light List Accent 4" w:semiHidden="0" w:uiPriority="61" w:unhideWhenUsed="0"/>
+    <w:lsdException w:name="Light Grid Accent 4" w:semiHidden="0" w:uiPriority="62" w:unhideWhenUsed="0"/>
+    <w:lsdException w:name="Medium Shading 1 Accent 4" w:semiHidden="0" w:uiPriority="63" w:unhideWhenUsed="0"/>
+    <w:lsdException w:name="Medium Shading 2 Accent 4" w:semiHidden="0" w:uiPriority="64" w:unhideWhenUsed="0"/>
+    <w:lsdException w:name="Medium List 1 Accent 4" w:semiHidden="0" w:uiPriority="65" w:unhideWhenUsed="0"/>
+    <w:lsdException w:name="Medium List 2 Accent 4" w:semiHidden="0" w:uiPriority="66" w:unhideWhenUsed="0"/>
+    <w:lsdException w:name="Medium Grid 1 Accent 4" w:semiHidden="0" w:uiPriority="67" w:unhideWhenUsed="0"/>
+    <w:lsdException w:name="Medium Grid 2 Accent 4" w:semiHidden="0" w:uiPriority="68" w:unhideWhenUsed="0"/>
+    <w:lsdException w:name="Medium Grid 3 Accent 4" w:semiHidden="0" w:uiPriority="69" w:unhideWhenUsed="0"/>
+    <w:lsdException w:name="Dark List Accent 4" w:semiHidden="0" w:uiPriority="70" w:unhideWhenUsed="0"/>
+    <w:lsdException w:name="Colorful Shading Accent 4" w:semiHidden="0" w:uiPriority="71" w:unhideWhenUsed="0"/>
+    <w:lsdException w:name="Colorful List Accent 4" w:semiHidden="0" w:uiPriority="72" w:unhideWhenUsed="0"/>
+    <w:lsdException w:name="Colorful Grid Accent 4" w:semiHidden="0" w:uiPriority="73" w:unhideWhenUsed="0"/>
+    <w:lsdException w:name="Light Shading Accent 5" w:semiHidden="0" w:uiPriority="60" w:unhideWhenUsed="0"/>
+    <w:lsdException w:name="Light List Accent 5" w:semiHidden="0" w:uiPriority="61" w:unhideWhenUsed="0"/>
+    <w:lsdException w:name="Light Grid Accent 5" w:semiHidden="0" w:uiPriority="62" w:unhideWhenUsed="0"/>
+    <w:lsdException w:name="Medium Shading 1 Accent 5" w:semiHidden="0" w:uiPriority="63" w:unhideWhenUsed="0"/>
+    <w:lsdException w:name="Medium Shading 2 Accent 5" w:semiHidden="0" w:uiPriority="64" w:unhideWhenUsed="0"/>
+    <w:lsdException w:name="Medium List 1 Accent 5" w:semiHidden="0" w:uiPriority="65" w:unhideWhenUsed="0"/>
+    <w:lsdException w:name="Medium List 2 Accent 5" w:semiHidden="0" w:uiPriority="66" w:unhideWhenUsed="0"/>
+    <w:lsdException w:name="Medium Grid 1 Accent 5" w:semiHidden="0" w:uiPriority="67" w:unhideWhenUsed="0"/>
+    <w:lsdException w:name="Medium Grid 2 Accent 5" w:semiHidden="0" w:uiPriority="68" w:unhideWhenUsed="0"/>
+    <w:lsdException w:name="Medium Grid 3 Accent 5" w:semiHidden="0" w:uiPriority="69" w:unhideWhenUsed="0"/>
+    <w:lsdException w:name="Dark List Accent 5" w:semiHidden="0" w:uiPriority="70" w:unhideWhenUsed="0"/>
+    <w:lsdException w:name="Colorful Shading Accent 5" w:semiHidden="0" w:uiPriority="71" w:unhideWhenUsed="0"/>
+    <w:lsdException w:name="Colorful List Accent 5" w:semiHidden="0" w:uiPriority="72" w:unhideWhenUsed="0"/>
+    <w:lsdException w:name="Colorful Grid Accent 5" w:semiHidden="0" w:uiPriority="73" w:unhideWhenUsed="0"/>
+    <w:lsdException w:name="Light Shading Accent 6" w:semiHidden="0" w:uiPriority="60" w:unhideWhenUsed="0"/>
+    <w:lsdException w:name="Light List Accent 6" w:semiHidden="0" w:uiPriority="61" w:unhideWhenUsed="0"/>
+    <w:lsdException w:name="Light Grid Accent 6" w:semiHidden="0" w:uiPriority="62" w:unhideWhenUsed="0"/>
+    <w:lsdException w:name="Medium Shading 1 Accent 6" w:semiHidden="0" w:uiPriority="63" w:unhideWhenUsed="0"/>
+    <w:lsdException w:name="Medium Shading 2 Accent 6" w:semiHidden="0" w:uiPriority="64" w:unhideWhenUsed="0"/>
+    <w:lsdException w:name="Medium List 1 Accent 6" w:semiHidden="0" w:uiPriority="65" w:unhideWhenUsed="0"/>
+    <w:lsdException w:name="Medium List 2 Accent 6" w:semiHidden="0" w:uiPriority="66" w:unhideWhenUsed="0"/>
+    <w:lsdException w:name="Medium Grid 1 Accent 6" w:semiHidden="0" w:uiPriority="67" w:unhideWhenUsed="0"/>
+    <w:lsdException w:name="Medium Grid 2 Accent 6" w:semiHidden="0" w:uiPriority="68" w:unhideWhenUsed="0"/>
+    <w:lsdException w:name="Medium Grid 3 Accent 6" w:semiHidden="0" w:uiPriority="69" w:unhideWhenUsed="0"/>
+    <w:lsdException w:name="Dark List Accent 6" w:semiHidden="0" w:uiPriority="70" w:unhideWhenUsed="0"/>
+    <w:lsdException w:name="Colorful Shading Accent 6" w:semiHidden="0" w:uiPriority="71" w:unhideWhenUsed="0"/>
+    <w:lsdException w:name="Colorful List Accent 6" w:semiHidden="0" w:uiPriority="72" w:unhideWhenUsed="0"/>
+    <w:lsdException w:name="Colorful Grid Accent 6" w:semiHidden="0" w:uiPriority="73" w:unhideWhenUsed="0"/>
+    <w:lsdException w:name="Subtle Emphasis" w:semiHidden="0" w:uiPriority="19" w:unhideWhenUsed="0" w:qFormat="1"/>
+    <w:lsdException w:name="Intense Emphasis" w:semiHidden="0" w:uiPriority="21" w:unhideWhenUsed="0" w:qFormat="1"/>
+    <w:lsdException w:name="Subtle Reference" w:semiHidden="0" w:uiPriority="31" w:unhideWhenUsed="0" w:qFormat="1"/>
+    <w:lsdException w:name="Intense Reference" w:semiHidden="0" w:uiPriority="32" w:unhideWhenUsed="0" w:qFormat="1"/>
+    <w:lsdException w:name="Book Title" w:semiHidden="0" w:uiPriority="33" w:unhideWhenUsed="0" w:qFormat="1"/>
+    <w:lsdException w:name="Bibliography" w:uiPriority="37"/>
+    <w:lsdException w:name="TOC Heading" w:uiPriority="39" w:qFormat="1"/>
   </w:latentStyles>
   <w:style w:type="paragraph" w:default="1" w:styleId="Normal">
     <w:name w:val="Normal"/>
     <w:qFormat/>
+    <w:rsid w:val="003179DE"/>
   </w:style>
   <w:style w:type="character" w:default="1" w:styleId="DefaultParagraphFont">
     <w:name w:val="Default Paragraph Font"/>
     <w:uiPriority w:val="1"/>
+    <w:semiHidden/>
     <w:unhideWhenUsed/>
   </w:style>
   <w:style w:type="table" w:default="1" w:styleId="TableNormal">
@@ -1242,6 +1243,7 @@
     <w:uiPriority w:val="99"/>
     <w:semiHidden/>
     <w:unhideWhenUsed/>
+    <w:qFormat/>
     <w:tblPr>
       <w:tblInd w:w="0" w:type="dxa"/>
       <w:tblCellMar>
@@ -1347,7 +1349,7 @@
     </a:clrScheme>
     <a:fontScheme name="Office">
       <a:majorFont>
-        <a:latin typeface="Calibri Light" panose="020F0302020204030204"/>
+        <a:latin typeface="Calibri Light"/>
         <a:ea typeface=""/>
         <a:cs typeface=""/>
         <a:font script="Jpan" typeface="ＭＳ ゴシック"/>
@@ -1382,7 +1384,7 @@
         <a:font script="Geor" typeface="Sylfaen"/>
       </a:majorFont>
       <a:minorFont>
-        <a:latin typeface="Calibri" panose="020F0502020204030204"/>
+        <a:latin typeface="Calibri"/>
         <a:ea typeface=""/>
         <a:cs typeface=""/>
         <a:font script="Jpan" typeface="ＭＳ 明朝"/>
@@ -1559,7 +1561,7 @@
   <a:extraClrSchemeLst/>
   <a:extLst>
     <a:ext uri="{05A4C25C-085E-4340-85A3-A5531E510DB2}">
-      <thm15:themeFamily xmlns:thm15="http://schemas.microsoft.com/office/thememl/2012/main" name="Office Theme" id="{62F939B6-93AF-4DB8-9C6B-D6C7DFDC589F}" vid="{4A3C46E8-61CC-4603-A589-7422A47A8E4A}"/>
+      <thm15:themeFamily xmlns:thm15="http://schemas.microsoft.com/office/thememl/2012/main" xmlns="" name="Office Theme" id="{62F939B6-93AF-4DB8-9C6B-D6C7DFDC589F}" vid="{4A3C46E8-61CC-4603-A589-7422A47A8E4A}"/>
     </a:ext>
   </a:extLst>
 </a:theme>

</xml_diff>